<commit_message>
larger task in report lab6 CHM
</commit_message>
<xml_diff>
--- a/CHM/Lab6/Lab6.docx
+++ b/CHM/Lab6/Lab6.docx
@@ -610,8 +610,8 @@
         </w:rPr>
         <w:drawing>
           <wp:inline distT="0" distB="0" distL="0" distR="0" wp14:anchorId="1CF579CB" wp14:editId="1F6A74DF">
-            <wp:extent cx="4743450" cy="1885950"/>
-            <wp:effectExtent l="0" t="0" r="0" b="0"/>
+            <wp:extent cx="6037118" cy="2400300"/>
+            <wp:effectExtent l="0" t="0" r="1905" b="0"/>
             <wp:docPr id="1" name="Picture 1"/>
             <wp:cNvGraphicFramePr>
               <a:graphicFrameLocks xmlns:a="http://schemas.openxmlformats.org/drawingml/2006/main" noChangeAspect="1"/>
@@ -632,7 +632,7 @@
                   <pic:spPr>
                     <a:xfrm>
                       <a:off x="0" y="0"/>
-                      <a:ext cx="4743450" cy="1885950"/>
+                      <a:ext cx="6054041" cy="2407029"/>
                     </a:xfrm>
                     <a:prstGeom prst="rect">
                       <a:avLst/>
@@ -883,8 +883,6 @@
           <w:lang w:val="uk-UA"/>
         </w:rPr>
       </w:pPr>
-      <w:bookmarkStart w:id="0" w:name="_GoBack"/>
-      <w:bookmarkEnd w:id="0"/>
       <w:r>
         <w:rPr>
           <w:rFonts w:ascii="Times New Roman" w:hAnsi="Times New Roman"/>
@@ -902,7 +900,17 @@
           <w:sz w:val="40"/>
           <w:lang w:val="uk-UA"/>
         </w:rPr>
-        <w:t>В</w:t>
+        <w:t xml:space="preserve">Виконання </w:t>
+      </w:r>
+      <w:r>
+        <w:rPr>
+          <w:rFonts w:ascii="Times New Roman" w:hAnsi="Times New Roman"/>
+          <w:b/>
+          <w:noProof/>
+          <w:sz w:val="40"/>
+          <w:lang w:val="uk-UA"/>
+        </w:rPr>
+        <w:t>допрограмового</w:t>
       </w:r>
       <w:r>
         <w:rPr>
@@ -911,53 +919,7 @@
           <w:sz w:val="40"/>
           <w:lang w:val="uk-UA"/>
         </w:rPr>
-        <w:t xml:space="preserve">иконання </w:t>
-      </w:r>
-      <w:r>
-        <w:rPr>
-          <w:rFonts w:ascii="Times New Roman" w:hAnsi="Times New Roman"/>
-          <w:b/>
-          <w:noProof/>
-          <w:sz w:val="40"/>
-          <w:lang w:val="uk-UA"/>
-        </w:rPr>
-        <w:t>допрограмового</w:t>
-      </w:r>
-      <w:r>
-        <w:rPr>
-          <w:rFonts w:ascii="Times New Roman" w:hAnsi="Times New Roman"/>
-          <w:b/>
-          <w:sz w:val="40"/>
-          <w:lang w:val="uk-UA"/>
-        </w:rPr>
-        <w:t xml:space="preserve"> етапу, результатом якого повинні бути проміжки, щодо</w:t>
-      </w:r>
-      <w:r>
-        <w:rPr>
-          <w:rFonts w:ascii="Times New Roman" w:hAnsi="Times New Roman"/>
-          <w:b/>
-          <w:sz w:val="40"/>
-          <w:lang w:val="uk-UA"/>
-        </w:rPr>
-        <w:t xml:space="preserve"> </w:t>
-      </w:r>
-      <w:r>
-        <w:rPr>
-          <w:rFonts w:ascii="Times New Roman" w:hAnsi="Times New Roman"/>
-          <w:b/>
-          <w:sz w:val="40"/>
-          <w:lang w:val="uk-UA"/>
-        </w:rPr>
-        <w:t>яких проводиться уточнення</w:t>
-      </w:r>
-      <w:r>
-        <w:rPr>
-          <w:rFonts w:ascii="Times New Roman" w:hAnsi="Times New Roman"/>
-          <w:b/>
-          <w:sz w:val="40"/>
-          <w:lang w:val="uk-UA"/>
-        </w:rPr>
-        <w:t>:</w:t>
+        <w:t xml:space="preserve"> етапу, результатом якого повинні бути проміжки, щодо яких проводиться уточнення:</w:t>
       </w:r>
     </w:p>
     <w:p>
@@ -1516,7 +1478,7 @@
           <w:sz w:val="28"/>
           <w:lang w:val="uk-UA"/>
         </w:rPr>
-        <w:t xml:space="preserve">, який дає ще й найгірший результат. На другому місці опинився метод хорд, який виконується швидше та дає більш точний результат </w:t>
+        <w:t xml:space="preserve">, який дає ще й найгірший результат. На другому місці опинився метод хорд, який виконується швидше та дає більш точний результат за однієї і тієї ж точності </w:t>
       </w:r>
       <w:r>
         <w:rPr>
@@ -1524,7 +1486,7 @@
           <w:sz w:val="28"/>
           <w:lang w:val="uk-UA"/>
         </w:rPr>
-        <w:t>за</w:t>
+        <w:t>ε</w:t>
       </w:r>
       <w:r>
         <w:rPr>
@@ -1532,40 +1494,10 @@
           <w:sz w:val="28"/>
           <w:lang w:val="uk-UA"/>
         </w:rPr>
-        <w:t xml:space="preserve"> однієї і </w:t>
-      </w:r>
-      <w:r>
-        <w:rPr>
-          <w:rFonts w:ascii="Times New Roman" w:hAnsi="Times New Roman"/>
-          <w:sz w:val="28"/>
-          <w:lang w:val="uk-UA"/>
-        </w:rPr>
-        <w:t>тієї ж точності</w:t>
-      </w:r>
-      <w:r>
-        <w:rPr>
-          <w:rFonts w:ascii="Times New Roman" w:hAnsi="Times New Roman"/>
-          <w:sz w:val="28"/>
-          <w:lang w:val="uk-UA"/>
-        </w:rPr>
-        <w:t xml:space="preserve"> </w:t>
-      </w:r>
-      <w:r>
-        <w:rPr>
-          <w:rFonts w:ascii="Times New Roman" w:hAnsi="Times New Roman"/>
-          <w:sz w:val="28"/>
-          <w:lang w:val="uk-UA"/>
-        </w:rPr>
-        <w:t>ε</w:t>
-      </w:r>
-      <w:r>
-        <w:rPr>
-          <w:rFonts w:ascii="Times New Roman" w:hAnsi="Times New Roman"/>
-          <w:sz w:val="28"/>
-          <w:lang w:val="uk-UA"/>
-        </w:rPr>
         <w:t>. Найшвидшим з них виявився метод Ньютона (дотичних), який за тієї ж точності дає набагато точніший результат.</w:t>
       </w:r>
+      <w:bookmarkStart w:id="0" w:name="_GoBack"/>
+      <w:bookmarkEnd w:id="0"/>
     </w:p>
     <w:p>
       <w:pPr>
@@ -6732,6 +6664,7 @@
   <w:style w:type="character" w:default="1" w:styleId="DefaultParagraphFont">
     <w:name w:val="Default Paragraph Font"/>
     <w:uiPriority w:val="1"/>
+    <w:semiHidden/>
     <w:unhideWhenUsed/>
   </w:style>
   <w:style w:type="table" w:default="1" w:styleId="TableNormal">

</xml_diff>